<commit_message>
Main and Sign up GUI added
</commit_message>
<xml_diff>
--- a/DBMSL/dbmsla8.docx
+++ b/DBMSL/dbmsla8.docx
@@ -4,160 +4,1086 @@
   <w:body>
     <w:p>
       <w:r>
-        <w:t>mysql&gt; CREATE TRIGGER before_library_insert BEFORE INSERT ON library</w:t>
-      </w:r>
-    </w:p>
-    <w:p>
-      <w:r>
-        <w:t xml:space="preserve">    -&gt; FOR EACH ROW</w:t>
-      </w:r>
-    </w:p>
-    <w:p>
-      <w:r>
-        <w:t xml:space="preserve">    -&gt; BEGIN</w:t>
-      </w:r>
-    </w:p>
-    <w:p>
-      <w:r>
-        <w:t xml:space="preserve">    -&gt; declare newbookname varchar(100);</w:t>
-      </w:r>
-    </w:p>
-    <w:p>
-      <w:r>
-        <w:t xml:space="preserve">    -&gt; SET newbookname = NEW.bookname;</w:t>
-      </w:r>
-    </w:p>
-    <w:p>
-      <w:r>
-        <w:t xml:space="preserve">    -&gt; if exists (select * from library where bookname=newbookname) then</w:t>
-      </w:r>
-    </w:p>
-    <w:p>
-      <w:r>
-        <w:t xml:space="preserve">    -&gt; insert into library_audit values (newbookname,"before_library_insert. A book with the same name already existed.");</w:t>
-      </w:r>
-    </w:p>
-    <w:p>
-      <w:r>
-        <w:t xml:space="preserve">    -&gt; else</w:t>
-      </w:r>
-    </w:p>
-    <w:p>
-      <w:r>
-        <w:t xml:space="preserve">    -&gt; insert into library_audit values (newbookname,"before_library_insert. New book inserted!");</w:t>
-      </w:r>
-    </w:p>
-    <w:p>
-      <w:r>
-        <w:t xml:space="preserve">    -&gt; end if;</w:t>
-      </w:r>
-    </w:p>
-    <w:p>
-      <w:r>
-        <w:t xml:space="preserve">    -&gt; END;</w:t>
-      </w:r>
-    </w:p>
-    <w:p>
-      <w:r>
-        <w:t xml:space="preserve">    -&gt; //</w:t>
+        <w:t xml:space="preserve">CREATE TRIGGER </w:t>
+      </w:r>
+      <w:proofErr w:type="spellStart"/>
+      <w:r>
+        <w:t>before_library_insert</w:t>
+      </w:r>
+      <w:proofErr w:type="spellEnd"/>
+      <w:r>
+        <w:t xml:space="preserve"> BEFORE INSERT ON library</w:t>
+      </w:r>
+    </w:p>
+    <w:p>
+      <w:r>
+        <w:t>FOR EACH ROW</w:t>
+      </w:r>
+    </w:p>
+    <w:p>
+      <w:r>
+        <w:t>BEGIN</w:t>
+      </w:r>
+    </w:p>
+    <w:p>
+      <w:r>
+        <w:t xml:space="preserve">declare </w:t>
+      </w:r>
+      <w:proofErr w:type="spellStart"/>
+      <w:r>
+        <w:t>newbookname</w:t>
+      </w:r>
+      <w:proofErr w:type="spellEnd"/>
+      <w:r>
+        <w:t xml:space="preserve"> </w:t>
+      </w:r>
+      <w:proofErr w:type="gramStart"/>
+      <w:r>
+        <w:t>varchar(</w:t>
+      </w:r>
+      <w:proofErr w:type="gramEnd"/>
+      <w:r>
+        <w:t>100);</w:t>
+      </w:r>
+    </w:p>
+    <w:p>
+      <w:r>
+        <w:t xml:space="preserve">SET </w:t>
+      </w:r>
+      <w:proofErr w:type="spellStart"/>
+      <w:r>
+        <w:t>newbookname</w:t>
+      </w:r>
+      <w:proofErr w:type="spellEnd"/>
+      <w:r>
+        <w:t xml:space="preserve"> = </w:t>
+      </w:r>
+      <w:proofErr w:type="spellStart"/>
+      <w:r>
+        <w:t>NEW.</w:t>
+      </w:r>
+      <w:proofErr w:type="gramStart"/>
+      <w:r>
+        <w:t>bookname</w:t>
+      </w:r>
+      <w:proofErr w:type="spellEnd"/>
+      <w:r>
+        <w:t>;</w:t>
+      </w:r>
+      <w:proofErr w:type="gramEnd"/>
+    </w:p>
+    <w:p>
+      <w:r>
+        <w:t xml:space="preserve">if exists (select * from library where </w:t>
+      </w:r>
+      <w:proofErr w:type="spellStart"/>
+      <w:r>
+        <w:t>bookname</w:t>
+      </w:r>
+      <w:proofErr w:type="spellEnd"/>
+      <w:r>
+        <w:t>=</w:t>
+      </w:r>
+      <w:proofErr w:type="spellStart"/>
+      <w:r>
+        <w:t>newbookname</w:t>
+      </w:r>
+      <w:proofErr w:type="spellEnd"/>
+      <w:r>
+        <w:t>) then</w:t>
+      </w:r>
+    </w:p>
+    <w:p>
+      <w:r>
+        <w:t xml:space="preserve">insert into </w:t>
+      </w:r>
+      <w:proofErr w:type="spellStart"/>
+      <w:r>
+        <w:t>library_audit</w:t>
+      </w:r>
+      <w:proofErr w:type="spellEnd"/>
+      <w:r>
+        <w:t xml:space="preserve"> values (</w:t>
+      </w:r>
+      <w:proofErr w:type="spellStart"/>
+      <w:r>
+        <w:t>newbookname</w:t>
+      </w:r>
+      <w:proofErr w:type="spellEnd"/>
+      <w:r>
+        <w:t>,"</w:t>
+      </w:r>
+      <w:proofErr w:type="spellStart"/>
+      <w:r>
+        <w:t>before_library_insert</w:t>
+      </w:r>
+      <w:proofErr w:type="spellEnd"/>
+      <w:r>
+        <w:t>. A book with the same name already existed."</w:t>
+      </w:r>
+      <w:proofErr w:type="gramStart"/>
+      <w:r>
+        <w:t>);</w:t>
+      </w:r>
+      <w:proofErr w:type="gramEnd"/>
+    </w:p>
+    <w:p>
+      <w:r>
+        <w:t>else</w:t>
+      </w:r>
+    </w:p>
+    <w:p>
+      <w:r>
+        <w:t xml:space="preserve">insert into </w:t>
+      </w:r>
+      <w:proofErr w:type="spellStart"/>
+      <w:r>
+        <w:t>library_audit</w:t>
+      </w:r>
+      <w:proofErr w:type="spellEnd"/>
+      <w:r>
+        <w:t xml:space="preserve"> values (</w:t>
+      </w:r>
+      <w:proofErr w:type="spellStart"/>
+      <w:r>
+        <w:t>newbookname</w:t>
+      </w:r>
+      <w:proofErr w:type="spellEnd"/>
+      <w:r>
+        <w:t>,"</w:t>
+      </w:r>
+      <w:proofErr w:type="spellStart"/>
+      <w:r>
+        <w:t>before_library_insert</w:t>
+      </w:r>
+      <w:proofErr w:type="spellEnd"/>
+      <w:r>
+        <w:t>. New book inserted!"</w:t>
+      </w:r>
+      <w:proofErr w:type="gramStart"/>
+      <w:r>
+        <w:t>);</w:t>
+      </w:r>
+      <w:proofErr w:type="gramEnd"/>
+    </w:p>
+    <w:p>
+      <w:r>
+        <w:t xml:space="preserve">end </w:t>
+      </w:r>
+      <w:proofErr w:type="gramStart"/>
+      <w:r>
+        <w:t>if;</w:t>
+      </w:r>
+      <w:proofErr w:type="gramEnd"/>
+    </w:p>
+    <w:p>
+      <w:proofErr w:type="gramStart"/>
+      <w:r>
+        <w:t>END;</w:t>
+      </w:r>
+      <w:proofErr w:type="gramEnd"/>
+    </w:p>
+    <w:p>
+      <w:r>
+        <w:t>//</w:t>
       </w:r>
     </w:p>
     <w:p/>
     <w:p/>
     <w:p>
       <w:r>
-        <w:t>mysql&gt; CREATE TRIGGER after_library_insert AFTER INSERT ON library</w:t>
-      </w:r>
-    </w:p>
-    <w:p>
-      <w:r>
-        <w:t xml:space="preserve">    -&gt; FOR EACH ROW</w:t>
-      </w:r>
-    </w:p>
-    <w:p>
-      <w:r>
-        <w:t xml:space="preserve">    -&gt; BEGIN</w:t>
-      </w:r>
-    </w:p>
-    <w:p>
-      <w:r>
-        <w:t xml:space="preserve">    -&gt; declare newbookname varchar(100);</w:t>
-      </w:r>
-    </w:p>
-    <w:p>
-      <w:r>
-        <w:t xml:space="preserve">    -&gt; SET newbookname = NEW.bookname;</w:t>
-      </w:r>
-    </w:p>
-    <w:p>
-      <w:r>
-        <w:t xml:space="preserve">    -&gt; declare bookcount INT;</w:t>
-      </w:r>
-    </w:p>
-    <w:p>
-      <w:r>
-        <w:t xml:space="preserve">    -&gt; SET bookcount = (select COUNT(*) from library where bookname=newbookname);</w:t>
-      </w:r>
-    </w:p>
-    <w:p>
-      <w:r>
-        <w:t xml:space="preserve">    -&gt; declare logstmt varchar(100);</w:t>
-      </w:r>
-    </w:p>
-    <w:p>
-      <w:r>
-        <w:t xml:space="preserve">    -&gt; SET logstmt = "after_library_insert. No. of books with this name: ";</w:t>
-      </w:r>
-    </w:p>
-    <w:p>
-      <w:r>
-        <w:t xml:space="preserve">    -&gt; declare countstr varchar(100);</w:t>
-      </w:r>
-    </w:p>
-    <w:p>
-      <w:r>
-        <w:t xml:space="preserve">    -&gt; SET countstr = select CAST(bookcount AS varchar(100));</w:t>
-      </w:r>
-    </w:p>
-    <w:p>
-      <w:r>
-        <w:t xml:space="preserve">    -&gt; declare finallog varchar(200);</w:t>
-      </w:r>
-    </w:p>
-    <w:p>
-      <w:r>
-        <w:t xml:space="preserve">    -&gt; SET finallog = SELECT CONCAT(logstmt,countstr);</w:t>
-      </w:r>
-    </w:p>
-    <w:p>
-      <w:r>
-        <w:t xml:space="preserve">    -&gt; insert into library_audit values (newbookname,finallog);</w:t>
-      </w:r>
-    </w:p>
-    <w:p>
-      <w:r>
-        <w:t xml:space="preserve">    -&gt; END;</w:t>
-      </w:r>
-    </w:p>
-    <w:p>
-      <w:r>
-        <w:t xml:space="preserve">    -&gt; //</w:t>
+        <w:t xml:space="preserve">CREATE TRIGGER </w:t>
+      </w:r>
+      <w:proofErr w:type="spellStart"/>
+      <w:r>
+        <w:t>after_library_insert</w:t>
+      </w:r>
+      <w:proofErr w:type="spellEnd"/>
+      <w:r>
+        <w:t xml:space="preserve"> AFTER INSERT ON library</w:t>
+      </w:r>
+    </w:p>
+    <w:p>
+      <w:r>
+        <w:t>FOR EACH ROW</w:t>
+      </w:r>
+    </w:p>
+    <w:p>
+      <w:r>
+        <w:t>BEGIN</w:t>
+      </w:r>
+    </w:p>
+    <w:p>
+      <w:r>
+        <w:t xml:space="preserve">declare </w:t>
+      </w:r>
+      <w:proofErr w:type="spellStart"/>
+      <w:r>
+        <w:t>newbookname</w:t>
+      </w:r>
+      <w:proofErr w:type="spellEnd"/>
+      <w:r>
+        <w:t xml:space="preserve"> </w:t>
+      </w:r>
+      <w:proofErr w:type="gramStart"/>
+      <w:r>
+        <w:t>varchar(</w:t>
+      </w:r>
+      <w:proofErr w:type="gramEnd"/>
+      <w:r>
+        <w:t>100);</w:t>
+      </w:r>
+    </w:p>
+    <w:p>
+      <w:r>
+        <w:t xml:space="preserve">SET </w:t>
+      </w:r>
+      <w:proofErr w:type="spellStart"/>
+      <w:r>
+        <w:t>newbookname</w:t>
+      </w:r>
+      <w:proofErr w:type="spellEnd"/>
+      <w:r>
+        <w:t xml:space="preserve"> = </w:t>
+      </w:r>
+      <w:proofErr w:type="spellStart"/>
+      <w:r>
+        <w:t>NEW.</w:t>
+      </w:r>
+      <w:proofErr w:type="gramStart"/>
+      <w:r>
+        <w:t>bookname</w:t>
+      </w:r>
+      <w:proofErr w:type="spellEnd"/>
+      <w:r>
+        <w:t>;</w:t>
+      </w:r>
+      <w:proofErr w:type="gramEnd"/>
+    </w:p>
+    <w:p>
+      <w:r>
+        <w:t xml:space="preserve">declare </w:t>
+      </w:r>
+      <w:proofErr w:type="spellStart"/>
+      <w:r>
+        <w:t>bookcount</w:t>
+      </w:r>
+      <w:proofErr w:type="spellEnd"/>
+      <w:r>
+        <w:t xml:space="preserve"> </w:t>
+      </w:r>
+      <w:proofErr w:type="gramStart"/>
+      <w:r>
+        <w:t>INT;</w:t>
+      </w:r>
+      <w:proofErr w:type="gramEnd"/>
+    </w:p>
+    <w:p>
+      <w:r>
+        <w:t xml:space="preserve">SET </w:t>
+      </w:r>
+      <w:proofErr w:type="spellStart"/>
+      <w:r>
+        <w:t>bookcount</w:t>
+      </w:r>
+      <w:proofErr w:type="spellEnd"/>
+      <w:r>
+        <w:t xml:space="preserve"> = (select </w:t>
+      </w:r>
+      <w:proofErr w:type="gramStart"/>
+      <w:r>
+        <w:t>COUNT(</w:t>
+      </w:r>
+      <w:proofErr w:type="gramEnd"/>
+      <w:r>
+        <w:t xml:space="preserve">*) from library where </w:t>
+      </w:r>
+      <w:proofErr w:type="spellStart"/>
+      <w:r>
+        <w:t>bookname</w:t>
+      </w:r>
+      <w:proofErr w:type="spellEnd"/>
+      <w:r>
+        <w:t>=</w:t>
+      </w:r>
+      <w:proofErr w:type="spellStart"/>
+      <w:r>
+        <w:t>newbookname</w:t>
+      </w:r>
+      <w:proofErr w:type="spellEnd"/>
+      <w:r>
+        <w:t>);</w:t>
+      </w:r>
+    </w:p>
+    <w:p>
+      <w:r>
+        <w:t xml:space="preserve">declare </w:t>
+      </w:r>
+      <w:proofErr w:type="spellStart"/>
+      <w:r>
+        <w:t>logstmt</w:t>
+      </w:r>
+      <w:proofErr w:type="spellEnd"/>
+      <w:r>
+        <w:t xml:space="preserve"> </w:t>
+      </w:r>
+      <w:proofErr w:type="gramStart"/>
+      <w:r>
+        <w:t>varchar(</w:t>
+      </w:r>
+      <w:proofErr w:type="gramEnd"/>
+      <w:r>
+        <w:t>100);</w:t>
+      </w:r>
+    </w:p>
+    <w:p>
+      <w:r>
+        <w:t xml:space="preserve">SET </w:t>
+      </w:r>
+      <w:proofErr w:type="spellStart"/>
+      <w:r>
+        <w:t>logstmt</w:t>
+      </w:r>
+      <w:proofErr w:type="spellEnd"/>
+      <w:r>
+        <w:t xml:space="preserve"> = "</w:t>
+      </w:r>
+      <w:proofErr w:type="spellStart"/>
+      <w:r>
+        <w:t>after_library_insert</w:t>
+      </w:r>
+      <w:proofErr w:type="spellEnd"/>
+      <w:r>
+        <w:t xml:space="preserve">. No. of books with this name: </w:t>
+      </w:r>
+      <w:proofErr w:type="gramStart"/>
+      <w:r>
+        <w:t>";</w:t>
+      </w:r>
+      <w:proofErr w:type="gramEnd"/>
+    </w:p>
+    <w:p>
+      <w:r>
+        <w:t xml:space="preserve">declare </w:t>
+      </w:r>
+      <w:proofErr w:type="spellStart"/>
+      <w:r>
+        <w:t>countstr</w:t>
+      </w:r>
+      <w:proofErr w:type="spellEnd"/>
+      <w:r>
+        <w:t xml:space="preserve"> </w:t>
+      </w:r>
+      <w:proofErr w:type="gramStart"/>
+      <w:r>
+        <w:t>varchar(</w:t>
+      </w:r>
+      <w:proofErr w:type="gramEnd"/>
+      <w:r>
+        <w:t>100);</w:t>
+      </w:r>
+    </w:p>
+    <w:p>
+      <w:r>
+        <w:t xml:space="preserve">SET </w:t>
+      </w:r>
+      <w:proofErr w:type="spellStart"/>
+      <w:r>
+        <w:t>countstr</w:t>
+      </w:r>
+      <w:proofErr w:type="spellEnd"/>
+      <w:r>
+        <w:t xml:space="preserve"> = select </w:t>
+      </w:r>
+      <w:proofErr w:type="gramStart"/>
+      <w:r>
+        <w:t>CAST(</w:t>
+      </w:r>
+      <w:proofErr w:type="spellStart"/>
+      <w:proofErr w:type="gramEnd"/>
+      <w:r>
+        <w:t>bookcount</w:t>
+      </w:r>
+      <w:proofErr w:type="spellEnd"/>
+      <w:r>
+        <w:t xml:space="preserve"> AS varchar(100));</w:t>
+      </w:r>
+    </w:p>
+    <w:p>
+      <w:r>
+        <w:t xml:space="preserve">declare </w:t>
+      </w:r>
+      <w:proofErr w:type="spellStart"/>
+      <w:r>
+        <w:t>finallog</w:t>
+      </w:r>
+      <w:proofErr w:type="spellEnd"/>
+      <w:r>
+        <w:t xml:space="preserve"> </w:t>
+      </w:r>
+      <w:proofErr w:type="gramStart"/>
+      <w:r>
+        <w:t>varchar(</w:t>
+      </w:r>
+      <w:proofErr w:type="gramEnd"/>
+      <w:r>
+        <w:t>200);</w:t>
+      </w:r>
+    </w:p>
+    <w:p>
+      <w:r>
+        <w:t xml:space="preserve">SET </w:t>
+      </w:r>
+      <w:proofErr w:type="spellStart"/>
+      <w:r>
+        <w:t>finallog</w:t>
+      </w:r>
+      <w:proofErr w:type="spellEnd"/>
+      <w:r>
+        <w:t xml:space="preserve"> = SELECT </w:t>
+      </w:r>
+      <w:proofErr w:type="gramStart"/>
+      <w:r>
+        <w:t>CONCAT(</w:t>
+      </w:r>
+      <w:proofErr w:type="spellStart"/>
+      <w:proofErr w:type="gramEnd"/>
+      <w:r>
+        <w:t>logstmt,countstr</w:t>
+      </w:r>
+      <w:proofErr w:type="spellEnd"/>
+      <w:r>
+        <w:t>);</w:t>
+      </w:r>
+    </w:p>
+    <w:p>
+      <w:r>
+        <w:t xml:space="preserve">insert into </w:t>
+      </w:r>
+      <w:proofErr w:type="spellStart"/>
+      <w:r>
+        <w:t>library_audit</w:t>
+      </w:r>
+      <w:proofErr w:type="spellEnd"/>
+      <w:r>
+        <w:t xml:space="preserve"> values (</w:t>
+      </w:r>
+      <w:proofErr w:type="spellStart"/>
+      <w:proofErr w:type="gramStart"/>
+      <w:r>
+        <w:t>newbookname,finallog</w:t>
+      </w:r>
+      <w:proofErr w:type="spellEnd"/>
+      <w:proofErr w:type="gramEnd"/>
+      <w:r>
+        <w:t>);</w:t>
+      </w:r>
+    </w:p>
+    <w:p>
+      <w:proofErr w:type="gramStart"/>
+      <w:r>
+        <w:t>END;</w:t>
+      </w:r>
+      <w:proofErr w:type="gramEnd"/>
+    </w:p>
+    <w:p>
+      <w:r>
+        <w:t>//</w:t>
       </w:r>
     </w:p>
     <w:p>
       <w:r>
         <w:lastRenderedPageBreak/>
-        <w:t>ERROR 1064 (42000): You have an error in your SQL syntax; check the manual that corresponds to your MySQL server version for the right syntax to use near 'declare bookcount INT;</w:t>
-      </w:r>
-    </w:p>
-    <w:p>
-      <w:r>
-        <w:t>SET bookcount = (select COUNT(*) from library where bookn' at line 6</w:t>
-      </w:r>
-    </w:p>
-    <w:p>
-      <w:r>
-        <w:t>mysql&gt;</w:t>
+        <w:t xml:space="preserve">ERROR 1064 (42000): You have an error in your SQL syntax; check the manual that corresponds to your MySQL server version for the right syntax to use near 'declare </w:t>
+      </w:r>
+      <w:proofErr w:type="spellStart"/>
+      <w:r>
+        <w:t>bookcount</w:t>
+      </w:r>
+      <w:proofErr w:type="spellEnd"/>
+      <w:r>
+        <w:t xml:space="preserve"> </w:t>
+      </w:r>
+      <w:proofErr w:type="gramStart"/>
+      <w:r>
+        <w:t>INT;</w:t>
+      </w:r>
+      <w:proofErr w:type="gramEnd"/>
+    </w:p>
+    <w:p>
+      <w:r>
+        <w:t xml:space="preserve">SET </w:t>
+      </w:r>
+      <w:proofErr w:type="spellStart"/>
+      <w:r>
+        <w:t>bookcount</w:t>
+      </w:r>
+      <w:proofErr w:type="spellEnd"/>
+      <w:r>
+        <w:t xml:space="preserve"> = (select </w:t>
+      </w:r>
+      <w:proofErr w:type="gramStart"/>
+      <w:r>
+        <w:t>COUNT(</w:t>
+      </w:r>
+      <w:proofErr w:type="gramEnd"/>
+      <w:r>
+        <w:t xml:space="preserve">*) from library where </w:t>
+      </w:r>
+      <w:proofErr w:type="spellStart"/>
+      <w:r>
+        <w:t>bookn</w:t>
+      </w:r>
+      <w:proofErr w:type="spellEnd"/>
+      <w:r>
+        <w:t>' at line 6</w:t>
+      </w:r>
+    </w:p>
+    <w:p>
+      <w:proofErr w:type="spellStart"/>
+      <w:r>
+        <w:t>mysql</w:t>
+      </w:r>
+      <w:proofErr w:type="spellEnd"/>
+      <w:r>
+        <w:t>&gt;</w:t>
+      </w:r>
+    </w:p>
+    <w:p/>
+    <w:p/>
+    <w:p>
+      <w:r>
+        <w:t xml:space="preserve">CREATE TRIGGER </w:t>
+      </w:r>
+      <w:proofErr w:type="spellStart"/>
+      <w:r>
+        <w:t>before_library_update</w:t>
+      </w:r>
+      <w:proofErr w:type="spellEnd"/>
+      <w:r>
+        <w:t xml:space="preserve"> BEFORE UPDATE ON library</w:t>
+      </w:r>
+    </w:p>
+    <w:p>
+      <w:r>
+        <w:t>FOR EACH ROW</w:t>
+      </w:r>
+    </w:p>
+    <w:p>
+      <w:r>
+        <w:t>BEGIN</w:t>
+      </w:r>
+    </w:p>
+    <w:p>
+      <w:r>
+        <w:t xml:space="preserve">if </w:t>
+      </w:r>
+      <w:proofErr w:type="spellStart"/>
+      <w:r>
+        <w:t>OLD.issuer</w:t>
+      </w:r>
+      <w:proofErr w:type="spellEnd"/>
+      <w:r>
+        <w:t>=null then</w:t>
+      </w:r>
+    </w:p>
+    <w:p>
+      <w:r>
+        <w:t xml:space="preserve">insert into </w:t>
+      </w:r>
+      <w:proofErr w:type="spellStart"/>
+      <w:r>
+        <w:t>library_audit</w:t>
+      </w:r>
+      <w:proofErr w:type="spellEnd"/>
+      <w:r>
+        <w:t xml:space="preserve"> </w:t>
+      </w:r>
+      <w:proofErr w:type="gramStart"/>
+      <w:r>
+        <w:t>values(</w:t>
+      </w:r>
+      <w:proofErr w:type="gramEnd"/>
+      <w:r>
+        <w:t>OLD.</w:t>
+      </w:r>
+      <w:proofErr w:type="spellStart"/>
+      <w:r>
+        <w:t>bookname</w:t>
+      </w:r>
+      <w:proofErr w:type="spellEnd"/>
+      <w:r>
+        <w:t>,"This book is being issued");</w:t>
+      </w:r>
+    </w:p>
+    <w:p>
+      <w:r>
+        <w:t xml:space="preserve">elseif </w:t>
+      </w:r>
+      <w:proofErr w:type="spellStart"/>
+      <w:r>
+        <w:t>NEW.issuer</w:t>
+      </w:r>
+      <w:proofErr w:type="spellEnd"/>
+      <w:r>
+        <w:t>=null then</w:t>
+      </w:r>
+    </w:p>
+    <w:p>
+      <w:r>
+        <w:t xml:space="preserve">insert into </w:t>
+      </w:r>
+      <w:proofErr w:type="spellStart"/>
+      <w:r>
+        <w:t>library_audit</w:t>
+      </w:r>
+      <w:proofErr w:type="spellEnd"/>
+      <w:r>
+        <w:t xml:space="preserve"> </w:t>
+      </w:r>
+      <w:proofErr w:type="gramStart"/>
+      <w:r>
+        <w:t>values(</w:t>
+      </w:r>
+      <w:proofErr w:type="gramEnd"/>
+      <w:r>
+        <w:t>OLD.</w:t>
+      </w:r>
+      <w:proofErr w:type="spellStart"/>
+      <w:r>
+        <w:t>bookname</w:t>
+      </w:r>
+      <w:proofErr w:type="spellEnd"/>
+      <w:r>
+        <w:t>,"This book is being returned");</w:t>
+      </w:r>
+    </w:p>
+    <w:p>
+      <w:r>
+        <w:t>else</w:t>
+      </w:r>
+    </w:p>
+    <w:p>
+      <w:r>
+        <w:t xml:space="preserve">insert into </w:t>
+      </w:r>
+      <w:proofErr w:type="spellStart"/>
+      <w:r>
+        <w:t>library_audit</w:t>
+      </w:r>
+      <w:proofErr w:type="spellEnd"/>
+      <w:r>
+        <w:t xml:space="preserve"> </w:t>
+      </w:r>
+      <w:proofErr w:type="gramStart"/>
+      <w:r>
+        <w:t>values(</w:t>
+      </w:r>
+      <w:proofErr w:type="gramEnd"/>
+      <w:r>
+        <w:t>OLD.</w:t>
+      </w:r>
+      <w:proofErr w:type="spellStart"/>
+      <w:r>
+        <w:t>bookname</w:t>
+      </w:r>
+      <w:proofErr w:type="spellEnd"/>
+      <w:r>
+        <w:t>,"This book is being reissued");</w:t>
+      </w:r>
+    </w:p>
+    <w:p>
+      <w:r>
+        <w:t xml:space="preserve">end </w:t>
+      </w:r>
+      <w:proofErr w:type="gramStart"/>
+      <w:r>
+        <w:t>if;</w:t>
+      </w:r>
+      <w:proofErr w:type="gramEnd"/>
+    </w:p>
+    <w:p>
+      <w:proofErr w:type="gramStart"/>
+      <w:r>
+        <w:t>END;</w:t>
+      </w:r>
+      <w:proofErr w:type="gramEnd"/>
+    </w:p>
+    <w:p>
+      <w:r>
+        <w:t>//</w:t>
+      </w:r>
+    </w:p>
+    <w:p>
+      <w:r>
+        <w:t>Query OK, 0 rows affected (0.45 sec)</w:t>
+      </w:r>
+    </w:p>
+    <w:p/>
+    <w:p>
+      <w:r>
+        <w:t xml:space="preserve">CREATE TRIGGER </w:t>
+      </w:r>
+      <w:proofErr w:type="spellStart"/>
+      <w:r>
+        <w:t>after_library_update</w:t>
+      </w:r>
+      <w:proofErr w:type="spellEnd"/>
+      <w:r>
+        <w:t xml:space="preserve"> AFTER UPDATE ON library</w:t>
+      </w:r>
+    </w:p>
+    <w:p>
+      <w:r>
+        <w:t>FOR EACH ROW</w:t>
+      </w:r>
+    </w:p>
+    <w:p>
+      <w:r>
+        <w:t>BEGIN</w:t>
+      </w:r>
+    </w:p>
+    <w:p>
+      <w:r>
+        <w:t xml:space="preserve">if </w:t>
+      </w:r>
+      <w:proofErr w:type="spellStart"/>
+      <w:r>
+        <w:t>OLD.issuer</w:t>
+      </w:r>
+      <w:proofErr w:type="spellEnd"/>
+      <w:r>
+        <w:t>=null then</w:t>
+      </w:r>
+    </w:p>
+    <w:p>
+      <w:r>
+        <w:t xml:space="preserve">insert into </w:t>
+      </w:r>
+      <w:proofErr w:type="spellStart"/>
+      <w:r>
+        <w:t>library_audit</w:t>
+      </w:r>
+      <w:proofErr w:type="spellEnd"/>
+      <w:r>
+        <w:t xml:space="preserve"> </w:t>
+      </w:r>
+      <w:proofErr w:type="gramStart"/>
+      <w:r>
+        <w:t>values(</w:t>
+      </w:r>
+      <w:proofErr w:type="gramEnd"/>
+      <w:r>
+        <w:t>OLD.</w:t>
+      </w:r>
+      <w:proofErr w:type="spellStart"/>
+      <w:r>
+        <w:t>bookname</w:t>
+      </w:r>
+      <w:proofErr w:type="spellEnd"/>
+      <w:r>
+        <w:t>,"This book will be unavailable until returned");</w:t>
+      </w:r>
+    </w:p>
+    <w:p>
+      <w:r>
+        <w:t xml:space="preserve">elseif </w:t>
+      </w:r>
+      <w:proofErr w:type="spellStart"/>
+      <w:r>
+        <w:t>NEW.issuer</w:t>
+      </w:r>
+      <w:proofErr w:type="spellEnd"/>
+      <w:r>
+        <w:t>=null then</w:t>
+      </w:r>
+    </w:p>
+    <w:p>
+      <w:r>
+        <w:t xml:space="preserve">insert into </w:t>
+      </w:r>
+      <w:proofErr w:type="spellStart"/>
+      <w:r>
+        <w:t>library_audit</w:t>
+      </w:r>
+      <w:proofErr w:type="spellEnd"/>
+      <w:r>
+        <w:t xml:space="preserve"> </w:t>
+      </w:r>
+      <w:proofErr w:type="gramStart"/>
+      <w:r>
+        <w:t>values(</w:t>
+      </w:r>
+      <w:proofErr w:type="gramEnd"/>
+      <w:r>
+        <w:t>OLD.</w:t>
+      </w:r>
+      <w:proofErr w:type="spellStart"/>
+      <w:r>
+        <w:t>bookname</w:t>
+      </w:r>
+      <w:proofErr w:type="spellEnd"/>
+      <w:r>
+        <w:t>,"This book is now available");</w:t>
+      </w:r>
+    </w:p>
+    <w:p>
+      <w:r>
+        <w:t>else</w:t>
+      </w:r>
+    </w:p>
+    <w:p>
+      <w:r>
+        <w:t xml:space="preserve">insert into </w:t>
+      </w:r>
+      <w:proofErr w:type="spellStart"/>
+      <w:r>
+        <w:t>library_audit</w:t>
+      </w:r>
+      <w:proofErr w:type="spellEnd"/>
+      <w:r>
+        <w:t xml:space="preserve"> </w:t>
+      </w:r>
+      <w:proofErr w:type="gramStart"/>
+      <w:r>
+        <w:t>values(</w:t>
+      </w:r>
+      <w:proofErr w:type="gramEnd"/>
+      <w:r>
+        <w:t>OLD.</w:t>
+      </w:r>
+      <w:proofErr w:type="spellStart"/>
+      <w:r>
+        <w:t>bookname</w:t>
+      </w:r>
+      <w:proofErr w:type="spellEnd"/>
+      <w:r>
+        <w:t>,"This book will be unavailable until returned");</w:t>
+      </w:r>
+    </w:p>
+    <w:p>
+      <w:r>
+        <w:t xml:space="preserve">end </w:t>
+      </w:r>
+      <w:proofErr w:type="gramStart"/>
+      <w:r>
+        <w:t>if;</w:t>
+      </w:r>
+      <w:proofErr w:type="gramEnd"/>
+    </w:p>
+    <w:p>
+      <w:proofErr w:type="gramStart"/>
+      <w:r>
+        <w:t>END;</w:t>
+      </w:r>
+      <w:proofErr w:type="gramEnd"/>
+    </w:p>
+    <w:p>
+      <w:r>
+        <w:lastRenderedPageBreak/>
+        <w:t>//</w:t>
+      </w:r>
+    </w:p>
+    <w:p>
+      <w:r>
+        <w:t>Query OK, 0 rows affected (0.50 sec)</w:t>
+      </w:r>
+    </w:p>
+    <w:p/>
+    <w:p>
+      <w:r>
+        <w:t xml:space="preserve">CREATE TRIGGER </w:t>
+      </w:r>
+      <w:proofErr w:type="spellStart"/>
+      <w:r>
+        <w:t>before_library_delete</w:t>
+      </w:r>
+      <w:proofErr w:type="spellEnd"/>
+      <w:r>
+        <w:t xml:space="preserve"> BEFORE DELETE ON library</w:t>
+      </w:r>
+    </w:p>
+    <w:p>
+      <w:r>
+        <w:t>FOR EACH ROW</w:t>
+      </w:r>
+    </w:p>
+    <w:p>
+      <w:r>
+        <w:t>BEGIN</w:t>
+      </w:r>
+    </w:p>
+    <w:p>
+      <w:r>
+        <w:t xml:space="preserve">if </w:t>
+      </w:r>
+      <w:proofErr w:type="spellStart"/>
+      <w:r>
+        <w:t>OLD.issuer</w:t>
+      </w:r>
+      <w:proofErr w:type="spellEnd"/>
+      <w:r>
+        <w:t>=null then</w:t>
+      </w:r>
+    </w:p>
+    <w:p>
+      <w:r>
+        <w:t xml:space="preserve">insert into </w:t>
+      </w:r>
+      <w:proofErr w:type="spellStart"/>
+      <w:r>
+        <w:t>library_audit</w:t>
+      </w:r>
+      <w:proofErr w:type="spellEnd"/>
+      <w:r>
+        <w:t xml:space="preserve"> </w:t>
+      </w:r>
+      <w:proofErr w:type="gramStart"/>
+      <w:r>
+        <w:t>values(</w:t>
+      </w:r>
+      <w:proofErr w:type="gramEnd"/>
+      <w:r>
+        <w:t>OLD.</w:t>
+      </w:r>
+      <w:proofErr w:type="spellStart"/>
+      <w:r>
+        <w:t>bookname</w:t>
+      </w:r>
+      <w:proofErr w:type="spellEnd"/>
+      <w:r>
+        <w:t>,"This book was given back by the library itself");</w:t>
+      </w:r>
+    </w:p>
+    <w:p>
+      <w:r>
+        <w:t>else</w:t>
+      </w:r>
+    </w:p>
+    <w:p>
+      <w:r>
+        <w:t xml:space="preserve">insert into </w:t>
+      </w:r>
+      <w:proofErr w:type="spellStart"/>
+      <w:r>
+        <w:t>library_audit</w:t>
+      </w:r>
+      <w:proofErr w:type="spellEnd"/>
+      <w:r>
+        <w:t xml:space="preserve"> </w:t>
+      </w:r>
+      <w:proofErr w:type="gramStart"/>
+      <w:r>
+        <w:t>values(</w:t>
+      </w:r>
+      <w:proofErr w:type="gramEnd"/>
+      <w:r>
+        <w:t>OLD.</w:t>
+      </w:r>
+      <w:proofErr w:type="spellStart"/>
+      <w:r>
+        <w:t>bookname</w:t>
+      </w:r>
+      <w:proofErr w:type="spellEnd"/>
+      <w:r>
+        <w:t>,"This book was either damaged by the issuer or never returned");</w:t>
+      </w:r>
+    </w:p>
+    <w:p>
+      <w:r>
+        <w:t xml:space="preserve">end </w:t>
+      </w:r>
+      <w:proofErr w:type="gramStart"/>
+      <w:r>
+        <w:t>if;</w:t>
+      </w:r>
+      <w:proofErr w:type="gramEnd"/>
+    </w:p>
+    <w:p>
+      <w:proofErr w:type="gramStart"/>
+      <w:r>
+        <w:t>END;</w:t>
+      </w:r>
+      <w:proofErr w:type="gramEnd"/>
+    </w:p>
+    <w:p>
+      <w:r>
+        <w:t>//</w:t>
+      </w:r>
+    </w:p>
+    <w:p>
+      <w:r>
+        <w:t>Query OK, 0 rows affected (0.42 sec)</w:t>
+      </w:r>
+    </w:p>
+    <w:p/>
+    <w:p>
+      <w:r>
+        <w:t xml:space="preserve">CREATE TRIGGER </w:t>
+      </w:r>
+      <w:proofErr w:type="spellStart"/>
+      <w:r>
+        <w:t>after_library_delete</w:t>
+      </w:r>
+      <w:proofErr w:type="spellEnd"/>
+      <w:r>
+        <w:t xml:space="preserve"> AFTER DELETE ON library</w:t>
+      </w:r>
+    </w:p>
+    <w:p>
+      <w:r>
+        <w:t>FOR EACH ROW</w:t>
+      </w:r>
+    </w:p>
+    <w:p>
+      <w:r>
+        <w:t>BEGIN</w:t>
+      </w:r>
+    </w:p>
+    <w:p>
+      <w:r>
+        <w:t xml:space="preserve">insert into </w:t>
+      </w:r>
+      <w:proofErr w:type="spellStart"/>
+      <w:r>
+        <w:t>library_audit</w:t>
+      </w:r>
+      <w:proofErr w:type="spellEnd"/>
+      <w:r>
+        <w:t xml:space="preserve"> </w:t>
+      </w:r>
+      <w:proofErr w:type="gramStart"/>
+      <w:r>
+        <w:t>values(</w:t>
+      </w:r>
+      <w:proofErr w:type="gramEnd"/>
+      <w:r>
+        <w:t>OLD.</w:t>
+      </w:r>
+      <w:proofErr w:type="spellStart"/>
+      <w:r>
+        <w:t>bookname</w:t>
+      </w:r>
+      <w:proofErr w:type="spellEnd"/>
+      <w:r>
+        <w:t>,"This book was removed from the library database.");</w:t>
+      </w:r>
+    </w:p>
+    <w:p>
+      <w:proofErr w:type="gramStart"/>
+      <w:r>
+        <w:t>END;</w:t>
+      </w:r>
+      <w:proofErr w:type="gramEnd"/>
+    </w:p>
+    <w:p>
+      <w:r>
+        <w:t>//</w:t>
+      </w:r>
+    </w:p>
+    <w:p>
+      <w:r>
+        <w:t>Query OK, 0 rows affected (0.54 sec)</w:t>
       </w:r>
     </w:p>
     <w:sectPr>

</xml_diff>